<commit_message>
Update to live performance templates
abstract length
</commit_message>
<xml_diff>
--- a/2024/live_performances/docx/proposal_live_performances.docx
+++ b/2024/live_performances/docx/proposal_live_performances.docx
@@ -120,7 +120,13 @@
         <w:pStyle w:val="BodyText"/>
       </w:pPr>
       <w:r>
-        <w:t>Max. 300 words.</w:t>
+        <w:t xml:space="preserve">Max. </w:t>
+      </w:r>
+      <w:r>
+        <w:t>1000</w:t>
+      </w:r>
+      <w:r>
+        <w:t xml:space="preserve"> words.</w:t>
       </w:r>
     </w:p>
     <w:p>

</xml_diff>